<commit_message>
Keilwellengröße geändert und Gliederung aktualisiert
</commit_message>
<xml_diff>
--- a/Berechnungen-Anika.docx
+++ b/Berechnungen-Anika.docx
@@ -2402,7 +2402,7 @@
               <w:rFonts w:ascii="Cambria Math" w:eastAsiaTheme="minorEastAsia" w:hAnsi="Cambria Math" w:cs="Nirmala UI"/>
               <w:highlight w:val="yellow"/>
             </w:rPr>
-            <m:t>≈2942,6N</m:t>
+            <m:t>≈2270,9N</m:t>
           </m:r>
         </m:oMath>
       </m:oMathPara>
@@ -2465,6 +2465,12 @@
                 <w:rPr>
                   <w:rFonts w:ascii="Cambria Math" w:eastAsiaTheme="minorEastAsia" w:hAnsi="Cambria Math" w:cs="Nirmala UI"/>
                 </w:rPr>
+                <m:t>b</m:t>
+              </m:r>
+              <m:r>
+                <w:rPr>
+                  <w:rFonts w:ascii="Cambria Math" w:eastAsiaTheme="minorEastAsia" w:hAnsi="Cambria Math" w:cs="Nirmala UI"/>
+                </w:rPr>
                 <m:t>max</m:t>
               </m:r>
             </m:sub>
@@ -2473,13 +2479,7 @@
             <w:rPr>
               <w:rFonts w:ascii="Cambria Math" w:eastAsiaTheme="minorEastAsia" w:hAnsi="Cambria Math" w:cs="Nirmala UI"/>
             </w:rPr>
-            <m:t>≈</m:t>
-          </m:r>
-          <m:r>
-            <w:rPr>
-              <w:rFonts w:ascii="Cambria Math" w:eastAsiaTheme="minorEastAsia" w:hAnsi="Cambria Math" w:cs="Nirmala UI"/>
-            </w:rPr>
-            <m:t>428Nm</m:t>
+            <m:t>≈428Nm</m:t>
           </m:r>
         </m:oMath>
       </m:oMathPara>
@@ -2773,13 +2773,13 @@
         <w:rPr>
           <w:rFonts w:eastAsiaTheme="minorEastAsia"/>
         </w:rPr>
-        <w:t>mittlere Reihe, 8x3</w:t>
+        <w:t xml:space="preserve">mittlere Reihe, </w:t>
       </w:r>
       <w:r>
         <w:rPr>
           <w:rFonts w:eastAsiaTheme="minorEastAsia"/>
         </w:rPr>
-        <w:t>2</w:t>
+        <w:t>6</w:t>
       </w:r>
       <w:r>
         <w:rPr>
@@ -2791,7 +2791,25 @@
         <w:rPr>
           <w:rFonts w:eastAsiaTheme="minorEastAsia"/>
         </w:rPr>
-        <w:t>38</w:t>
+        <w:t>28</w:t>
+      </w:r>
+      <w:r>
+        <w:rPr>
+          <w:rFonts w:eastAsiaTheme="minorEastAsia"/>
+        </w:rPr>
+        <w:t>x</w:t>
+      </w:r>
+      <w:r>
+        <w:rPr>
+          <w:rFonts w:eastAsiaTheme="minorEastAsia"/>
+        </w:rPr>
+        <w:t>3</w:t>
+      </w:r>
+      <w:r>
+        <w:rPr>
+          <w:rFonts w:eastAsiaTheme="minorEastAsia"/>
+        </w:rPr>
+        <w:t>4</w:t>
       </w:r>
       <w:r>
         <w:rPr>
@@ -2943,19 +2961,7 @@
                 <w:rPr>
                   <w:rFonts w:ascii="Cambria Math" w:eastAsiaTheme="minorEastAsia" w:hAnsi="Cambria Math"/>
                 </w:rPr>
-                <m:t>Decker</m:t>
-              </m:r>
-              <m:r>
-                <w:rPr>
-                  <w:rFonts w:ascii="Cambria Math" w:eastAsiaTheme="minorEastAsia" w:hAnsi="Cambria Math"/>
-                </w:rPr>
-                <m:t xml:space="preserve">, Formel </m:t>
-              </m:r>
-              <m:r>
-                <w:rPr>
-                  <w:rFonts w:ascii="Cambria Math" w:eastAsiaTheme="minorEastAsia" w:hAnsi="Cambria Math"/>
-                </w:rPr>
-                <m:t>12.3</m:t>
+                <m:t>Decker, Formel 12.3</m:t>
               </m:r>
             </m:e>
           </m:d>
@@ -3126,7 +3132,31 @@
               <w:rPr>
                 <w:rFonts w:ascii="Cambria Math" w:eastAsiaTheme="minorEastAsia" w:hAnsi="Cambria Math"/>
               </w:rPr>
-              <m:t>0,25 (32mm+38mm)</m:t>
+              <m:t>0,25 (</m:t>
+            </m:r>
+            <m:r>
+              <w:rPr>
+                <w:rFonts w:ascii="Cambria Math" w:eastAsiaTheme="minorEastAsia" w:hAnsi="Cambria Math"/>
+              </w:rPr>
+              <m:t>28</m:t>
+            </m:r>
+            <m:r>
+              <w:rPr>
+                <w:rFonts w:ascii="Cambria Math" w:eastAsiaTheme="minorEastAsia" w:hAnsi="Cambria Math"/>
+              </w:rPr>
+              <m:t>mm+3</m:t>
+            </m:r>
+            <m:r>
+              <w:rPr>
+                <w:rFonts w:ascii="Cambria Math" w:eastAsiaTheme="minorEastAsia" w:hAnsi="Cambria Math"/>
+              </w:rPr>
+              <m:t>4</m:t>
+            </m:r>
+            <m:r>
+              <w:rPr>
+                <w:rFonts w:ascii="Cambria Math" w:eastAsiaTheme="minorEastAsia" w:hAnsi="Cambria Math"/>
+              </w:rPr>
+              <m:t>mm)</m:t>
             </m:r>
           </m:den>
         </m:f>
@@ -3134,7 +3164,19 @@
           <w:rPr>
             <w:rFonts w:ascii="Cambria Math" w:eastAsiaTheme="minorEastAsia" w:hAnsi="Cambria Math"/>
           </w:rPr>
-          <m:t>=13,71kN</m:t>
+          <m:t>=1</m:t>
+        </m:r>
+        <m:r>
+          <w:rPr>
+            <w:rFonts w:ascii="Cambria Math" w:eastAsiaTheme="minorEastAsia" w:hAnsi="Cambria Math"/>
+          </w:rPr>
+          <m:t>5,48</m:t>
+        </m:r>
+        <m:r>
+          <w:rPr>
+            <w:rFonts w:ascii="Cambria Math" w:eastAsiaTheme="minorEastAsia" w:hAnsi="Cambria Math"/>
+          </w:rPr>
+          <m:t>kN</m:t>
         </m:r>
       </m:oMath>
     </w:p>
@@ -3155,13 +3197,7 @@
           <w:rPr>
             <w:rFonts w:ascii="Cambria Math" w:eastAsiaTheme="minorEastAsia" w:hAnsi="Cambria Math"/>
           </w:rPr>
-          <m:t>h=0,5</m:t>
-        </m:r>
-        <m:r>
-          <w:rPr>
-            <w:rFonts w:ascii="Cambria Math" w:eastAsiaTheme="minorEastAsia" w:hAnsi="Cambria Math"/>
-          </w:rPr>
-          <m:t xml:space="preserve"> </m:t>
+          <m:t xml:space="preserve">h=0,5 </m:t>
         </m:r>
         <m:d>
           <m:dPr>
@@ -3253,7 +3289,31 @@
               <w:rPr>
                 <w:rFonts w:ascii="Cambria Math" w:eastAsiaTheme="minorEastAsia" w:hAnsi="Cambria Math"/>
               </w:rPr>
-              <m:t>38mm-32mm</m:t>
+              <m:t>3</m:t>
+            </m:r>
+            <m:r>
+              <w:rPr>
+                <w:rFonts w:ascii="Cambria Math" w:eastAsiaTheme="minorEastAsia" w:hAnsi="Cambria Math"/>
+              </w:rPr>
+              <m:t>4</m:t>
+            </m:r>
+            <m:r>
+              <w:rPr>
+                <w:rFonts w:ascii="Cambria Math" w:eastAsiaTheme="minorEastAsia" w:hAnsi="Cambria Math"/>
+              </w:rPr>
+              <m:t>mm-</m:t>
+            </m:r>
+            <m:r>
+              <w:rPr>
+                <w:rFonts w:ascii="Cambria Math" w:eastAsiaTheme="minorEastAsia" w:hAnsi="Cambria Math"/>
+              </w:rPr>
+              <m:t>28</m:t>
+            </m:r>
+            <m:r>
+              <w:rPr>
+                <w:rFonts w:ascii="Cambria Math" w:eastAsiaTheme="minorEastAsia" w:hAnsi="Cambria Math"/>
+              </w:rPr>
+              <m:t>mm</m:t>
             </m:r>
           </m:e>
         </m:d>
@@ -3261,7 +3321,19 @@
           <w:rPr>
             <w:rFonts w:ascii="Cambria Math" w:eastAsiaTheme="minorEastAsia" w:hAnsi="Cambria Math"/>
           </w:rPr>
-          <m:t>=3mm</m:t>
+          <m:t>=</m:t>
+        </m:r>
+        <m:r>
+          <w:rPr>
+            <w:rFonts w:ascii="Cambria Math" w:eastAsiaTheme="minorEastAsia" w:hAnsi="Cambria Math"/>
+          </w:rPr>
+          <m:t>3</m:t>
+        </m:r>
+        <m:r>
+          <w:rPr>
+            <w:rFonts w:ascii="Cambria Math" w:eastAsiaTheme="minorEastAsia" w:hAnsi="Cambria Math"/>
+          </w:rPr>
+          <m:t>mm</m:t>
         </m:r>
       </m:oMath>
     </w:p>
@@ -3296,7 +3368,19 @@
                 <w:rPr>
                   <w:rFonts w:ascii="Cambria Math" w:eastAsiaTheme="minorEastAsia" w:hAnsi="Cambria Math"/>
                 </w:rPr>
-                <m:t>13,71kN</m:t>
+                <m:t>1</m:t>
+              </m:r>
+              <m:r>
+                <w:rPr>
+                  <w:rFonts w:ascii="Cambria Math" w:eastAsiaTheme="minorEastAsia" w:hAnsi="Cambria Math"/>
+                </w:rPr>
+                <m:t>5,48</m:t>
+              </m:r>
+              <m:r>
+                <w:rPr>
+                  <w:rFonts w:ascii="Cambria Math" w:eastAsiaTheme="minorEastAsia" w:hAnsi="Cambria Math"/>
+                </w:rPr>
+                <m:t>kN</m:t>
               </m:r>
             </m:num>
             <m:den>
@@ -3304,49 +3388,19 @@
                 <w:rPr>
                   <w:rFonts w:ascii="Cambria Math" w:eastAsiaTheme="minorEastAsia" w:hAnsi="Cambria Math"/>
                 </w:rPr>
-                <m:t>3mm</m:t>
+                <m:t>3mm ∙25mm ∙</m:t>
               </m:r>
               <m:r>
                 <w:rPr>
                   <w:rFonts w:ascii="Cambria Math" w:eastAsiaTheme="minorEastAsia" w:hAnsi="Cambria Math"/>
                 </w:rPr>
-                <m:t xml:space="preserve"> ∙</m:t>
+                <m:t>6</m:t>
               </m:r>
               <m:r>
                 <w:rPr>
                   <w:rFonts w:ascii="Cambria Math" w:eastAsiaTheme="minorEastAsia" w:hAnsi="Cambria Math"/>
                 </w:rPr>
-                <m:t>25</m:t>
-              </m:r>
-              <m:r>
-                <w:rPr>
-                  <w:rFonts w:ascii="Cambria Math" w:eastAsiaTheme="minorEastAsia" w:hAnsi="Cambria Math"/>
-                </w:rPr>
-                <m:t>mm</m:t>
-              </m:r>
-              <m:r>
-                <w:rPr>
-                  <w:rFonts w:ascii="Cambria Math" w:eastAsiaTheme="minorEastAsia" w:hAnsi="Cambria Math"/>
-                </w:rPr>
-                <m:t xml:space="preserve"> ∙</m:t>
-              </m:r>
-              <m:r>
-                <w:rPr>
-                  <w:rFonts w:ascii="Cambria Math" w:eastAsiaTheme="minorEastAsia" w:hAnsi="Cambria Math"/>
-                </w:rPr>
-                <m:t>8</m:t>
-              </m:r>
-              <m:r>
-                <w:rPr>
-                  <w:rFonts w:ascii="Cambria Math" w:eastAsiaTheme="minorEastAsia" w:hAnsi="Cambria Math"/>
-                </w:rPr>
-                <m:t xml:space="preserve"> ∙</m:t>
-              </m:r>
-              <m:r>
-                <w:rPr>
-                  <w:rFonts w:ascii="Cambria Math" w:eastAsiaTheme="minorEastAsia" w:hAnsi="Cambria Math"/>
-                </w:rPr>
-                <m:t>0,75</m:t>
+                <m:t xml:space="preserve"> ∙0,75</m:t>
               </m:r>
             </m:den>
           </m:f>
@@ -3369,7 +3423,14 @@
               <w:rFonts w:ascii="Cambria Math" w:eastAsiaTheme="minorEastAsia" w:hAnsi="Cambria Math"/>
               <w:highlight w:val="yellow"/>
             </w:rPr>
-            <m:t>p≈30,5</m:t>
+            <m:t>p≈</m:t>
+          </m:r>
+          <m:r>
+            <w:rPr>
+              <w:rFonts w:ascii="Cambria Math" w:eastAsiaTheme="minorEastAsia" w:hAnsi="Cambria Math"/>
+              <w:highlight w:val="yellow"/>
+            </w:rPr>
+            <m:t>45,9</m:t>
           </m:r>
           <m:f>
             <m:fPr>
@@ -3719,7 +3780,14 @@
               <w:rFonts w:ascii="Cambria Math" w:eastAsiaTheme="minorEastAsia" w:hAnsi="Cambria Math"/>
               <w:highlight w:val="yellow"/>
             </w:rPr>
-            <m:t>≈3</m:t>
+            <m:t>≈</m:t>
+          </m:r>
+          <m:r>
+            <w:rPr>
+              <w:rFonts w:ascii="Cambria Math" w:eastAsiaTheme="minorEastAsia" w:hAnsi="Cambria Math"/>
+              <w:highlight w:val="yellow"/>
+            </w:rPr>
+            <m:t>2</m:t>
           </m:r>
         </m:oMath>
       </m:oMathPara>

</xml_diff>